<commit_message>
security react docker markup
</commit_message>
<xml_diff>
--- a/graduation/JavaScript framework (React).docx
+++ b/graduation/JavaScript framework (React).docx
@@ -1,6 +1,6 @@
 
 <file path=word/document.xml><?xml version="1.0" encoding="utf-8"?>
-<w:document xmlns:wpc="http://schemas.microsoft.com/office/word/2010/wordprocessingCanvas" xmlns:cx="http://schemas.microsoft.com/office/drawing/2014/chartex" xmlns:cx1="http://schemas.microsoft.com/office/drawing/2015/9/8/chartex" xmlns:cx2="http://schemas.microsoft.com/office/drawing/2015/10/21/chartex" xmlns:cx3="http://schemas.microsoft.com/office/drawing/2016/5/9/chartex" xmlns:cx4="http://schemas.microsoft.com/office/drawing/2016/5/10/chartex" xmlns:cx5="http://schemas.microsoft.com/office/drawing/2016/5/11/chartex" xmlns:cx6="http://schemas.microsoft.com/office/drawing/2016/5/12/chartex" xmlns:cx7="http://schemas.microsoft.com/office/drawing/2016/5/13/chartex" xmlns:cx8="http://schemas.microsoft.com/office/drawing/2016/5/14/chartex" xmlns:mc="http://schemas.openxmlformats.org/markup-compatibility/2006" xmlns:aink="http://schemas.microsoft.com/office/drawing/2016/ink" xmlns:am3d="http://schemas.microsoft.com/office/drawing/2017/model3d" xmlns:o="urn:schemas-microsoft-com:office:office" xmlns:oel="http://schemas.microsoft.com/office/2019/extlst" xmlns:r="http://schemas.openxmlformats.org/officeDocument/2006/relationships" xmlns:m="http://schemas.openxmlformats.org/officeDocument/2006/math" xmlns:v="urn:schemas-microsoft-com:vml" xmlns:wp14="http://schemas.microsoft.com/office/word/2010/wordprocessingDrawing" xmlns:wp="http://schemas.openxmlformats.org/drawingml/2006/wordprocessingDrawing" xmlns:w10="urn:schemas-microsoft-com:office:word" xmlns:w="http://schemas.openxmlformats.org/wordprocessingml/2006/main" xmlns:w14="http://schemas.microsoft.com/office/word/2010/wordml" xmlns:w15="http://schemas.microsoft.com/office/word/2012/wordml" xmlns:w16cex="http://schemas.microsoft.com/office/word/2018/wordml/cex" xmlns:w16cid="http://schemas.microsoft.com/office/word/2016/wordml/cid" xmlns:w16="http://schemas.microsoft.com/office/word/2018/wordml" xmlns:w16sdtdh="http://schemas.microsoft.com/office/word/2020/wordml/sdtdatahash" xmlns:w16se="http://schemas.microsoft.com/office/word/2015/wordml/symex" xmlns:wpg="http://schemas.microsoft.com/office/word/2010/wordprocessingGroup" xmlns:wpi="http://schemas.microsoft.com/office/word/2010/wordprocessingInk" xmlns:wne="http://schemas.microsoft.com/office/word/2006/wordml" xmlns:wps="http://schemas.microsoft.com/office/word/2010/wordprocessingShape" mc:Ignorable="w14 w15 w16se w16cid w16 w16cex w16sdtdh wp14">
+<w:document xmlns:wpc="http://schemas.microsoft.com/office/word/2010/wordprocessingCanvas" xmlns:cx="http://schemas.microsoft.com/office/drawing/2014/chartex" xmlns:cx1="http://schemas.microsoft.com/office/drawing/2015/9/8/chartex" xmlns:cx2="http://schemas.microsoft.com/office/drawing/2015/10/21/chartex" xmlns:cx3="http://schemas.microsoft.com/office/drawing/2016/5/9/chartex" xmlns:cx4="http://schemas.microsoft.com/office/drawing/2016/5/10/chartex" xmlns:cx5="http://schemas.microsoft.com/office/drawing/2016/5/11/chartex" xmlns:cx6="http://schemas.microsoft.com/office/drawing/2016/5/12/chartex" xmlns:cx7="http://schemas.microsoft.com/office/drawing/2016/5/13/chartex" xmlns:cx8="http://schemas.microsoft.com/office/drawing/2016/5/14/chartex" xmlns:mc="http://schemas.openxmlformats.org/markup-compatibility/2006" xmlns:aink="http://schemas.microsoft.com/office/drawing/2016/ink" xmlns:am3d="http://schemas.microsoft.com/office/drawing/2017/model3d" xmlns:o="urn:schemas-microsoft-com:office:office" xmlns:r="http://schemas.openxmlformats.org/officeDocument/2006/relationships" xmlns:m="http://schemas.openxmlformats.org/officeDocument/2006/math" xmlns:v="urn:schemas-microsoft-com:vml" xmlns:wp14="http://schemas.microsoft.com/office/word/2010/wordprocessingDrawing" xmlns:wp="http://schemas.openxmlformats.org/drawingml/2006/wordprocessingDrawing" xmlns:w10="urn:schemas-microsoft-com:office:word" xmlns:w="http://schemas.openxmlformats.org/wordprocessingml/2006/main" xmlns:w14="http://schemas.microsoft.com/office/word/2010/wordml" xmlns:w15="http://schemas.microsoft.com/office/word/2012/wordml" xmlns:w16cid="http://schemas.microsoft.com/office/word/2016/wordml/cid" xmlns:w16se="http://schemas.microsoft.com/office/word/2015/wordml/symex" xmlns:wpg="http://schemas.microsoft.com/office/word/2010/wordprocessingGroup" xmlns:wpi="http://schemas.microsoft.com/office/word/2010/wordprocessingInk" xmlns:wne="http://schemas.microsoft.com/office/word/2006/wordml" xmlns:wps="http://schemas.microsoft.com/office/word/2010/wordprocessingShape" mc:Ignorable="w14 w15 w16se w16cid wp14">
   <w:body>
     <w:p>
       <w:pPr>
@@ -31,7 +31,15 @@
       </w:r>
       <w:proofErr w:type="spellEnd"/>
       <w:r>
-        <w:t xml:space="preserve"> — это JavaScript-библиотека для разработки пользовательского интерфейса.</w:t>
+        <w:t xml:space="preserve"> — это </w:t>
+      </w:r>
+      <w:proofErr w:type="spellStart"/>
+      <w:r>
+        <w:t>JavaScript</w:t>
+      </w:r>
+      <w:proofErr w:type="spellEnd"/>
+      <w:r>
+        <w:t>-библиотека для разработки пользовательского интерфейса.</w:t>
       </w:r>
       <w:r>
         <w:t xml:space="preserve"> </w:t>
@@ -3127,8 +3135,16 @@
         <w:rPr>
           <w:highlight w:val="yellow"/>
         </w:rPr>
-        <w:t>выполнится после обновления стейта</w:t>
-      </w:r>
+        <w:t xml:space="preserve">выполнится после обновления </w:t>
+      </w:r>
+      <w:proofErr w:type="spellStart"/>
+      <w:r>
+        <w:rPr>
+          <w:highlight w:val="yellow"/>
+        </w:rPr>
+        <w:t>стейта</w:t>
+      </w:r>
+      <w:proofErr w:type="spellEnd"/>
       <w:r>
         <w:t xml:space="preserve">. </w:t>
       </w:r>
@@ -4559,7 +4575,25 @@
           <w:iCs/>
           <w:highlight w:val="yellow"/>
         </w:rPr>
-        <w:t xml:space="preserve"> &amp;&amp; &lt;Child /&gt;</w:t>
+        <w:t xml:space="preserve"> &amp;&amp; &lt;</w:t>
+      </w:r>
+      <w:proofErr w:type="spellStart"/>
+      <w:r>
+        <w:rPr>
+          <w:i/>
+          <w:iCs/>
+          <w:highlight w:val="yellow"/>
+        </w:rPr>
+        <w:t>Child</w:t>
+      </w:r>
+      <w:proofErr w:type="spellEnd"/>
+      <w:r>
+        <w:rPr>
+          <w:i/>
+          <w:iCs/>
+          <w:highlight w:val="yellow"/>
+        </w:rPr>
+        <w:t xml:space="preserve"> /&gt;</w:t>
       </w:r>
       <w:r>
         <w:rPr>
@@ -6459,6 +6493,11 @@
       </w:r>
     </w:p>
     <w:p>
+      <w:pPr>
+        <w:rPr>
+          <w:highlight w:val="yellow"/>
+        </w:rPr>
+      </w:pPr>
       <w:r>
         <w:rPr>
           <w:highlight w:val="yellow"/>
@@ -6495,6 +6534,65 @@
           <w:highlight w:val="yellow"/>
         </w:rPr>
         <w:t>если использовать стрелочные функции, то каждый раз будет создаваться новая функция при каждом рендере.</w:t>
+      </w:r>
+      <w:bookmarkStart w:id="0" w:name="_GoBack"/>
+      <w:bookmarkEnd w:id="0"/>
+    </w:p>
+    <w:p>
+      <w:pPr>
+        <w:rPr>
+          <w:b/>
+          <w:highlight w:val="yellow"/>
+        </w:rPr>
+      </w:pPr>
+      <w:r>
+        <w:rPr>
+          <w:b/>
+          <w:highlight w:val="yellow"/>
+        </w:rPr>
+        <w:t>Стрелочная функция обработчик</w:t>
+      </w:r>
+    </w:p>
+    <w:p>
+      <w:r>
+        <w:rPr>
+          <w:noProof/>
+        </w:rPr>
+        <w:drawing>
+          <wp:inline distT="0" distB="0" distL="0" distR="0" wp14:anchorId="2BE53372" wp14:editId="12F3738F">
+            <wp:extent cx="2466975" cy="762000"/>
+            <wp:effectExtent l="0" t="0" r="9525" b="0"/>
+            <wp:docPr id="11" name="Рисунок 11"/>
+            <wp:cNvGraphicFramePr>
+              <a:graphicFrameLocks xmlns:a="http://schemas.openxmlformats.org/drawingml/2006/main" noChangeAspect="1"/>
+            </wp:cNvGraphicFramePr>
+            <a:graphic xmlns:a="http://schemas.openxmlformats.org/drawingml/2006/main">
+              <a:graphicData uri="http://schemas.openxmlformats.org/drawingml/2006/picture">
+                <pic:pic xmlns:pic="http://schemas.openxmlformats.org/drawingml/2006/picture">
+                  <pic:nvPicPr>
+                    <pic:cNvPr id="1" name=""/>
+                    <pic:cNvPicPr/>
+                  </pic:nvPicPr>
+                  <pic:blipFill>
+                    <a:blip r:embed="rId18"/>
+                    <a:stretch>
+                      <a:fillRect/>
+                    </a:stretch>
+                  </pic:blipFill>
+                  <pic:spPr>
+                    <a:xfrm>
+                      <a:off x="0" y="0"/>
+                      <a:ext cx="2466975" cy="762000"/>
+                    </a:xfrm>
+                    <a:prstGeom prst="rect">
+                      <a:avLst/>
+                    </a:prstGeom>
+                  </pic:spPr>
+                </pic:pic>
+              </a:graphicData>
+            </a:graphic>
+          </wp:inline>
+        </w:drawing>
       </w:r>
     </w:p>
     <w:p>
@@ -6580,7 +6678,7 @@
                     </pic:cNvPicPr>
                   </pic:nvPicPr>
                   <pic:blipFill>
-                    <a:blip r:embed="rId18">
+                    <a:blip r:embed="rId19">
                       <a:extLst>
                         <a:ext uri="{28A0092B-C50C-407E-A947-70E740481C1C}">
                           <a14:useLocalDpi xmlns:a14="http://schemas.microsoft.com/office/drawing/2010/main" val="0"/>
@@ -6740,7 +6838,7 @@
                     </pic:cNvPicPr>
                   </pic:nvPicPr>
                   <pic:blipFill>
-                    <a:blip r:embed="rId19">
+                    <a:blip r:embed="rId20">
                       <a:extLst>
                         <a:ext uri="{28A0092B-C50C-407E-A947-70E740481C1C}">
                           <a14:useLocalDpi xmlns:a14="http://schemas.microsoft.com/office/drawing/2010/main" val="0"/>
@@ -7145,7 +7243,7 @@
                     <pic:cNvPicPr/>
                   </pic:nvPicPr>
                   <pic:blipFill>
-                    <a:blip r:embed="rId20"/>
+                    <a:blip r:embed="rId21"/>
                     <a:stretch>
                       <a:fillRect/>
                     </a:stretch>
@@ -7471,7 +7569,7 @@
                     <pic:cNvPicPr/>
                   </pic:nvPicPr>
                   <pic:blipFill>
-                    <a:blip r:embed="rId21"/>
+                    <a:blip r:embed="rId22"/>
                     <a:stretch>
                       <a:fillRect/>
                     </a:stretch>
@@ -7954,7 +8052,7 @@
                     </pic:cNvPicPr>
                   </pic:nvPicPr>
                   <pic:blipFill>
-                    <a:blip r:embed="rId22">
+                    <a:blip r:embed="rId23">
                       <a:extLst>
                         <a:ext uri="{28A0092B-C50C-407E-A947-70E740481C1C}">
                           <a14:useLocalDpi xmlns:a14="http://schemas.microsoft.com/office/drawing/2010/main" val="0"/>
@@ -8145,7 +8243,7 @@
                     <pic:cNvPicPr/>
                   </pic:nvPicPr>
                   <pic:blipFill>
-                    <a:blip r:embed="rId23"/>
+                    <a:blip r:embed="rId24"/>
                     <a:stretch>
                       <a:fillRect/>
                     </a:stretch>
@@ -8984,123 +9082,6 @@
             <wp:extent cx="3495675" cy="2352675"/>
             <wp:effectExtent l="0" t="0" r="9525" b="9525"/>
             <wp:docPr id="8" name="Рисунок 8"/>
-            <wp:cNvGraphicFramePr>
-              <a:graphicFrameLocks xmlns:a="http://schemas.openxmlformats.org/drawingml/2006/main" noChangeAspect="1"/>
-            </wp:cNvGraphicFramePr>
-            <a:graphic xmlns:a="http://schemas.openxmlformats.org/drawingml/2006/main">
-              <a:graphicData uri="http://schemas.openxmlformats.org/drawingml/2006/picture">
-                <pic:pic xmlns:pic="http://schemas.openxmlformats.org/drawingml/2006/picture">
-                  <pic:nvPicPr>
-                    <pic:cNvPr id="1" name=""/>
-                    <pic:cNvPicPr/>
-                  </pic:nvPicPr>
-                  <pic:blipFill>
-                    <a:blip r:embed="rId24"/>
-                    <a:stretch>
-                      <a:fillRect/>
-                    </a:stretch>
-                  </pic:blipFill>
-                  <pic:spPr>
-                    <a:xfrm>
-                      <a:off x="0" y="0"/>
-                      <a:ext cx="3495675" cy="2352675"/>
-                    </a:xfrm>
-                    <a:prstGeom prst="rect">
-                      <a:avLst/>
-                    </a:prstGeom>
-                  </pic:spPr>
-                </pic:pic>
-              </a:graphicData>
-            </a:graphic>
-          </wp:inline>
-        </w:drawing>
-      </w:r>
-    </w:p>
-    <w:p>
-      <w:pPr>
-        <w:rPr>
-          <w:szCs w:val="28"/>
-        </w:rPr>
-      </w:pPr>
-      <w:r>
-        <w:rPr>
-          <w:szCs w:val="28"/>
-          <w:highlight w:val="yellow"/>
-        </w:rPr>
-        <w:t>C ES2022 вы можете объявить</w:t>
-      </w:r>
-      <w:r>
-        <w:rPr>
-          <w:b/>
-          <w:szCs w:val="28"/>
-          <w:highlight w:val="yellow"/>
-        </w:rPr>
-        <w:t xml:space="preserve"> </w:t>
-      </w:r>
-      <w:proofErr w:type="spellStart"/>
-      <w:r>
-        <w:rPr>
-          <w:b/>
-          <w:szCs w:val="28"/>
-          <w:highlight w:val="yellow"/>
-        </w:rPr>
-        <w:t>defaultProps</w:t>
-      </w:r>
-      <w:proofErr w:type="spellEnd"/>
-      <w:r>
-        <w:rPr>
-          <w:b/>
-          <w:szCs w:val="28"/>
-          <w:highlight w:val="yellow"/>
-        </w:rPr>
-        <w:t xml:space="preserve"> как статическое свойство </w:t>
-      </w:r>
-      <w:r>
-        <w:rPr>
-          <w:szCs w:val="28"/>
-          <w:highlight w:val="yellow"/>
-        </w:rPr>
-        <w:t xml:space="preserve">внутри классового </w:t>
-      </w:r>
-      <w:proofErr w:type="spellStart"/>
-      <w:r>
-        <w:rPr>
-          <w:szCs w:val="28"/>
-          <w:highlight w:val="yellow"/>
-        </w:rPr>
-        <w:t>React</w:t>
-      </w:r>
-      <w:proofErr w:type="spellEnd"/>
-      <w:r>
-        <w:rPr>
-          <w:szCs w:val="28"/>
-          <w:highlight w:val="yellow"/>
-        </w:rPr>
-        <w:t xml:space="preserve"> компонента.</w:t>
-      </w:r>
-      <w:r>
-        <w:rPr>
-          <w:szCs w:val="28"/>
-        </w:rPr>
-        <w:t xml:space="preserve"> Для поддержки этого современного синтаксиса в старых браузерах потребуется компиляция.</w:t>
-      </w:r>
-    </w:p>
-    <w:p>
-      <w:pPr>
-        <w:rPr>
-          <w:b/>
-          <w:szCs w:val="28"/>
-        </w:rPr>
-      </w:pPr>
-      <w:r>
-        <w:rPr>
-          <w:noProof/>
-        </w:rPr>
-        <w:drawing>
-          <wp:inline distT="0" distB="0" distL="0" distR="0" wp14:anchorId="7D2B84DD" wp14:editId="09951CC2">
-            <wp:extent cx="3524250" cy="2162175"/>
-            <wp:effectExtent l="0" t="0" r="0" b="9525"/>
-            <wp:docPr id="4" name="Рисунок 4"/>
             <wp:cNvGraphicFramePr>
               <a:graphicFrameLocks xmlns:a="http://schemas.openxmlformats.org/drawingml/2006/main" noChangeAspect="1"/>
             </wp:cNvGraphicFramePr>
@@ -9120,6 +9101,123 @@
                   <pic:spPr>
                     <a:xfrm>
                       <a:off x="0" y="0"/>
+                      <a:ext cx="3495675" cy="2352675"/>
+                    </a:xfrm>
+                    <a:prstGeom prst="rect">
+                      <a:avLst/>
+                    </a:prstGeom>
+                  </pic:spPr>
+                </pic:pic>
+              </a:graphicData>
+            </a:graphic>
+          </wp:inline>
+        </w:drawing>
+      </w:r>
+    </w:p>
+    <w:p>
+      <w:pPr>
+        <w:rPr>
+          <w:szCs w:val="28"/>
+        </w:rPr>
+      </w:pPr>
+      <w:r>
+        <w:rPr>
+          <w:szCs w:val="28"/>
+          <w:highlight w:val="yellow"/>
+        </w:rPr>
+        <w:t>C ES2022 вы можете объявить</w:t>
+      </w:r>
+      <w:r>
+        <w:rPr>
+          <w:b/>
+          <w:szCs w:val="28"/>
+          <w:highlight w:val="yellow"/>
+        </w:rPr>
+        <w:t xml:space="preserve"> </w:t>
+      </w:r>
+      <w:proofErr w:type="spellStart"/>
+      <w:r>
+        <w:rPr>
+          <w:b/>
+          <w:szCs w:val="28"/>
+          <w:highlight w:val="yellow"/>
+        </w:rPr>
+        <w:t>defaultProps</w:t>
+      </w:r>
+      <w:proofErr w:type="spellEnd"/>
+      <w:r>
+        <w:rPr>
+          <w:b/>
+          <w:szCs w:val="28"/>
+          <w:highlight w:val="yellow"/>
+        </w:rPr>
+        <w:t xml:space="preserve"> как статическое свойство </w:t>
+      </w:r>
+      <w:r>
+        <w:rPr>
+          <w:szCs w:val="28"/>
+          <w:highlight w:val="yellow"/>
+        </w:rPr>
+        <w:t xml:space="preserve">внутри классового </w:t>
+      </w:r>
+      <w:proofErr w:type="spellStart"/>
+      <w:r>
+        <w:rPr>
+          <w:szCs w:val="28"/>
+          <w:highlight w:val="yellow"/>
+        </w:rPr>
+        <w:t>React</w:t>
+      </w:r>
+      <w:proofErr w:type="spellEnd"/>
+      <w:r>
+        <w:rPr>
+          <w:szCs w:val="28"/>
+          <w:highlight w:val="yellow"/>
+        </w:rPr>
+        <w:t xml:space="preserve"> компонента.</w:t>
+      </w:r>
+      <w:r>
+        <w:rPr>
+          <w:szCs w:val="28"/>
+        </w:rPr>
+        <w:t xml:space="preserve"> Для поддержки этого современного синтаксиса в старых браузерах потребуется компиляция.</w:t>
+      </w:r>
+    </w:p>
+    <w:p>
+      <w:pPr>
+        <w:rPr>
+          <w:b/>
+          <w:szCs w:val="28"/>
+        </w:rPr>
+      </w:pPr>
+      <w:r>
+        <w:rPr>
+          <w:noProof/>
+        </w:rPr>
+        <w:drawing>
+          <wp:inline distT="0" distB="0" distL="0" distR="0" wp14:anchorId="7D2B84DD" wp14:editId="09951CC2">
+            <wp:extent cx="3524250" cy="2162175"/>
+            <wp:effectExtent l="0" t="0" r="0" b="9525"/>
+            <wp:docPr id="4" name="Рисунок 4"/>
+            <wp:cNvGraphicFramePr>
+              <a:graphicFrameLocks xmlns:a="http://schemas.openxmlformats.org/drawingml/2006/main" noChangeAspect="1"/>
+            </wp:cNvGraphicFramePr>
+            <a:graphic xmlns:a="http://schemas.openxmlformats.org/drawingml/2006/main">
+              <a:graphicData uri="http://schemas.openxmlformats.org/drawingml/2006/picture">
+                <pic:pic xmlns:pic="http://schemas.openxmlformats.org/drawingml/2006/picture">
+                  <pic:nvPicPr>
+                    <pic:cNvPr id="1" name=""/>
+                    <pic:cNvPicPr/>
+                  </pic:nvPicPr>
+                  <pic:blipFill>
+                    <a:blip r:embed="rId26"/>
+                    <a:stretch>
+                      <a:fillRect/>
+                    </a:stretch>
+                  </pic:blipFill>
+                  <pic:spPr>
+                    <a:xfrm>
+                      <a:off x="0" y="0"/>
                       <a:ext cx="3524250" cy="2162175"/>
                     </a:xfrm>
                     <a:prstGeom prst="rect">
@@ -9273,7 +9371,7 @@
                     </pic:cNvPicPr>
                   </pic:nvPicPr>
                   <pic:blipFill>
-                    <a:blip r:embed="rId26">
+                    <a:blip r:embed="rId27">
                       <a:extLst>
                         <a:ext uri="{28A0092B-C50C-407E-A947-70E740481C1C}">
                           <a14:useLocalDpi xmlns:a14="http://schemas.microsoft.com/office/drawing/2010/main" val="0"/>
@@ -9962,7 +10060,7 @@
                     </pic:cNvPicPr>
                   </pic:nvPicPr>
                   <pic:blipFill>
-                    <a:blip r:embed="rId27">
+                    <a:blip r:embed="rId28">
                       <a:extLst>
                         <a:ext uri="{28A0092B-C50C-407E-A947-70E740481C1C}">
                           <a14:useLocalDpi xmlns:a14="http://schemas.microsoft.com/office/drawing/2010/main" val="0"/>
@@ -10089,7 +10187,7 @@
                     </pic:cNvPicPr>
                   </pic:nvPicPr>
                   <pic:blipFill>
-                    <a:blip r:embed="rId28">
+                    <a:blip r:embed="rId29">
                       <a:extLst>
                         <a:ext uri="{28A0092B-C50C-407E-A947-70E740481C1C}">
                           <a14:useLocalDpi xmlns:a14="http://schemas.microsoft.com/office/drawing/2010/main" val="0"/>
@@ -10754,7 +10852,7 @@
                     </pic:cNvPicPr>
                   </pic:nvPicPr>
                   <pic:blipFill>
-                    <a:blip r:embed="rId29">
+                    <a:blip r:embed="rId30">
                       <a:extLst>
                         <a:ext uri="{28A0092B-C50C-407E-A947-70E740481C1C}">
                           <a14:useLocalDpi xmlns:a14="http://schemas.microsoft.com/office/drawing/2010/main" val="0"/>
@@ -10818,7 +10916,7 @@
                     </pic:cNvPicPr>
                   </pic:nvPicPr>
                   <pic:blipFill>
-                    <a:blip r:embed="rId30">
+                    <a:blip r:embed="rId31">
                       <a:extLst>
                         <a:ext uri="{28A0092B-C50C-407E-A947-70E740481C1C}">
                           <a14:useLocalDpi xmlns:a14="http://schemas.microsoft.com/office/drawing/2010/main" val="0"/>
@@ -11079,7 +11177,7 @@
                     </pic:cNvPicPr>
                   </pic:nvPicPr>
                   <pic:blipFill>
-                    <a:blip r:embed="rId31">
+                    <a:blip r:embed="rId32">
                       <a:extLst>
                         <a:ext uri="{28A0092B-C50C-407E-A947-70E740481C1C}">
                           <a14:useLocalDpi xmlns:a14="http://schemas.microsoft.com/office/drawing/2010/main" val="0"/>
@@ -11165,7 +11263,7 @@
                     </pic:cNvPicPr>
                   </pic:nvPicPr>
                   <pic:blipFill>
-                    <a:blip r:embed="rId32">
+                    <a:blip r:embed="rId33">
                       <a:extLst>
                         <a:ext uri="{28A0092B-C50C-407E-A947-70E740481C1C}">
                           <a14:useLocalDpi xmlns:a14="http://schemas.microsoft.com/office/drawing/2010/main" val="0"/>
@@ -11274,7 +11372,7 @@
                     </pic:cNvPicPr>
                   </pic:nvPicPr>
                   <pic:blipFill>
-                    <a:blip r:embed="rId33">
+                    <a:blip r:embed="rId34">
                       <a:extLst>
                         <a:ext uri="{28A0092B-C50C-407E-A947-70E740481C1C}">
                           <a14:useLocalDpi xmlns:a14="http://schemas.microsoft.com/office/drawing/2010/main" val="0"/>
@@ -12346,7 +12444,7 @@
                     </pic:cNvPicPr>
                   </pic:nvPicPr>
                   <pic:blipFill>
-                    <a:blip r:embed="rId34">
+                    <a:blip r:embed="rId35">
                       <a:extLst>
                         <a:ext uri="{28A0092B-C50C-407E-A947-70E740481C1C}">
                           <a14:useLocalDpi xmlns:a14="http://schemas.microsoft.com/office/drawing/2010/main" val="0"/>
@@ -12435,7 +12533,7 @@
                     </pic:cNvPicPr>
                   </pic:nvPicPr>
                   <pic:blipFill>
-                    <a:blip r:embed="rId35">
+                    <a:blip r:embed="rId36">
                       <a:extLst>
                         <a:ext uri="{28A0092B-C50C-407E-A947-70E740481C1C}">
                           <a14:useLocalDpi xmlns:a14="http://schemas.microsoft.com/office/drawing/2010/main" val="0"/>
@@ -12900,7 +12998,7 @@
                     </pic:cNvPicPr>
                   </pic:nvPicPr>
                   <pic:blipFill>
-                    <a:blip r:embed="rId36">
+                    <a:blip r:embed="rId37">
                       <a:extLst>
                         <a:ext uri="{28A0092B-C50C-407E-A947-70E740481C1C}">
                           <a14:useLocalDpi xmlns:a14="http://schemas.microsoft.com/office/drawing/2010/main" val="0"/>
@@ -13034,7 +13132,6 @@
         <w:t xml:space="preserve">Используя второй параметр хука </w:t>
       </w:r>
       <w:proofErr w:type="spellStart"/>
-      <w:proofErr w:type="gramStart"/>
       <w:r>
         <w:rPr>
           <w:bCs/>
@@ -13045,7 +13142,6 @@
         <w:t>useState</w:t>
       </w:r>
       <w:proofErr w:type="spellEnd"/>
-      <w:proofErr w:type="gramEnd"/>
       <w:r>
         <w:rPr>
           <w:bCs/>
@@ -13120,7 +13216,7 @@
                     </pic:cNvPicPr>
                   </pic:nvPicPr>
                   <pic:blipFill>
-                    <a:blip r:embed="rId37">
+                    <a:blip r:embed="rId38">
                       <a:extLst>
                         <a:ext uri="{28A0092B-C50C-407E-A947-70E740481C1C}">
                           <a14:useLocalDpi xmlns:a14="http://schemas.microsoft.com/office/drawing/2010/main" val="0"/>
@@ -13180,6 +13276,7 @@
         <w:rPr>
           <w:bCs/>
           <w:szCs w:val="28"/>
+          <w:highlight w:val="yellow"/>
         </w:rPr>
       </w:pPr>
       <w:r>
@@ -13253,6 +13350,141 @@
         </w:rPr>
         <w:t xml:space="preserve"> посчитает, что ваш эффект не зависит от каких-либо значений из пропсов или состояния и поэтому не будет выполнять повторных запусков эффекта.</w:t>
       </w:r>
+    </w:p>
+    <w:p>
+      <w:pPr>
+        <w:rPr>
+          <w:bCs/>
+          <w:szCs w:val="28"/>
+        </w:rPr>
+      </w:pPr>
+    </w:p>
+    <w:p>
+      <w:pPr>
+        <w:pStyle w:val="2"/>
+        <w:rPr>
+          <w:bCs/>
+          <w:szCs w:val="28"/>
+          <w:lang w:val="en-US"/>
+        </w:rPr>
+      </w:pPr>
+      <w:proofErr w:type="spellStart"/>
+      <w:r>
+        <w:rPr>
+          <w:bCs/>
+          <w:szCs w:val="28"/>
+          <w:highlight w:val="cyan"/>
+          <w:lang w:val="en-US"/>
+        </w:rPr>
+        <w:t>useMemo</w:t>
+      </w:r>
+      <w:proofErr w:type="spellEnd"/>
+    </w:p>
+    <w:p>
+      <w:proofErr w:type="spellStart"/>
+      <w:proofErr w:type="gramStart"/>
+      <w:r>
+        <w:rPr>
+          <w:b/>
+          <w:highlight w:val="cyan"/>
+          <w:lang w:val="en-US"/>
+        </w:rPr>
+        <w:t>useMemo</w:t>
+      </w:r>
+      <w:proofErr w:type="spellEnd"/>
+      <w:r>
+        <w:rPr>
+          <w:b/>
+          <w:highlight w:val="cyan"/>
+        </w:rPr>
+        <w:t>(</w:t>
+      </w:r>
+      <w:proofErr w:type="gramEnd"/>
+      <w:r>
+        <w:rPr>
+          <w:b/>
+          <w:highlight w:val="cyan"/>
+        </w:rPr>
+        <w:t>)</w:t>
+      </w:r>
+      <w:r>
+        <w:rPr>
+          <w:b/>
+        </w:rPr>
+        <w:t xml:space="preserve"> – </w:t>
+      </w:r>
+      <w:r>
+        <w:t xml:space="preserve">хук, который </w:t>
+      </w:r>
+      <w:r>
+        <w:rPr>
+          <w:highlight w:val="yellow"/>
+        </w:rPr>
+        <w:t>используется для оптимизации производительности компонентов путем кеширования результата вычислений.</w:t>
+      </w:r>
+      <w:r>
+        <w:t xml:space="preserve"> Результат берется из кэша</w:t>
+      </w:r>
+      <w:r>
+        <w:rPr>
+          <w:highlight w:val="yellow"/>
+        </w:rPr>
+        <w:t>, если не изменились значения отслеживаемых пропсов</w:t>
+      </w:r>
+      <w:r>
+        <w:t>.</w:t>
+      </w:r>
+    </w:p>
+    <w:p>
+      <w:r>
+        <w:rPr>
+          <w:noProof/>
+        </w:rPr>
+        <w:lastRenderedPageBreak/>
+        <w:drawing>
+          <wp:inline distT="0" distB="0" distL="0" distR="0" wp14:anchorId="4B9677CF" wp14:editId="667F25E0">
+            <wp:extent cx="5391150" cy="3181350"/>
+            <wp:effectExtent l="0" t="0" r="0" b="0"/>
+            <wp:docPr id="10" name="Рисунок 10"/>
+            <wp:cNvGraphicFramePr>
+              <a:graphicFrameLocks xmlns:a="http://schemas.openxmlformats.org/drawingml/2006/main" noChangeAspect="1"/>
+            </wp:cNvGraphicFramePr>
+            <a:graphic xmlns:a="http://schemas.openxmlformats.org/drawingml/2006/main">
+              <a:graphicData uri="http://schemas.openxmlformats.org/drawingml/2006/picture">
+                <pic:pic xmlns:pic="http://schemas.openxmlformats.org/drawingml/2006/picture">
+                  <pic:nvPicPr>
+                    <pic:cNvPr id="1" name=""/>
+                    <pic:cNvPicPr/>
+                  </pic:nvPicPr>
+                  <pic:blipFill>
+                    <a:blip r:embed="rId39"/>
+                    <a:stretch>
+                      <a:fillRect/>
+                    </a:stretch>
+                  </pic:blipFill>
+                  <pic:spPr>
+                    <a:xfrm>
+                      <a:off x="0" y="0"/>
+                      <a:ext cx="5391150" cy="3181350"/>
+                    </a:xfrm>
+                    <a:prstGeom prst="rect">
+                      <a:avLst/>
+                    </a:prstGeom>
+                  </pic:spPr>
+                </pic:pic>
+              </a:graphicData>
+            </a:graphic>
+          </wp:inline>
+        </w:drawing>
+      </w:r>
+    </w:p>
+    <w:p>
+      <w:pPr>
+        <w:rPr>
+          <w:bCs/>
+          <w:szCs w:val="28"/>
+        </w:rPr>
+      </w:pPr>
     </w:p>
     <w:sectPr>
       <w:pgSz w:w="11906" w:h="16838" w:code="9"/>
@@ -13265,7 +13497,7 @@
 </file>
 
 <file path=word/numbering.xml><?xml version="1.0" encoding="utf-8"?>
-<w:numbering xmlns:wpc="http://schemas.microsoft.com/office/word/2010/wordprocessingCanvas" xmlns:cx="http://schemas.microsoft.com/office/drawing/2014/chartex" xmlns:cx1="http://schemas.microsoft.com/office/drawing/2015/9/8/chartex" xmlns:cx2="http://schemas.microsoft.com/office/drawing/2015/10/21/chartex" xmlns:cx3="http://schemas.microsoft.com/office/drawing/2016/5/9/chartex" xmlns:cx4="http://schemas.microsoft.com/office/drawing/2016/5/10/chartex" xmlns:cx5="http://schemas.microsoft.com/office/drawing/2016/5/11/chartex" xmlns:cx6="http://schemas.microsoft.com/office/drawing/2016/5/12/chartex" xmlns:cx7="http://schemas.microsoft.com/office/drawing/2016/5/13/chartex" xmlns:cx8="http://schemas.microsoft.com/office/drawing/2016/5/14/chartex" xmlns:mc="http://schemas.openxmlformats.org/markup-compatibility/2006" xmlns:aink="http://schemas.microsoft.com/office/drawing/2016/ink" xmlns:am3d="http://schemas.microsoft.com/office/drawing/2017/model3d" xmlns:o="urn:schemas-microsoft-com:office:office" xmlns:oel="http://schemas.microsoft.com/office/2019/extlst" xmlns:r="http://schemas.openxmlformats.org/officeDocument/2006/relationships" xmlns:m="http://schemas.openxmlformats.org/officeDocument/2006/math" xmlns:v="urn:schemas-microsoft-com:vml" xmlns:wp14="http://schemas.microsoft.com/office/word/2010/wordprocessingDrawing" xmlns:wp="http://schemas.openxmlformats.org/drawingml/2006/wordprocessingDrawing" xmlns:w10="urn:schemas-microsoft-com:office:word" xmlns:w="http://schemas.openxmlformats.org/wordprocessingml/2006/main" xmlns:w14="http://schemas.microsoft.com/office/word/2010/wordml" xmlns:w15="http://schemas.microsoft.com/office/word/2012/wordml" xmlns:w16cex="http://schemas.microsoft.com/office/word/2018/wordml/cex" xmlns:w16cid="http://schemas.microsoft.com/office/word/2016/wordml/cid" xmlns:w16="http://schemas.microsoft.com/office/word/2018/wordml" xmlns:w16sdtdh="http://schemas.microsoft.com/office/word/2020/wordml/sdtdatahash" xmlns:w16se="http://schemas.microsoft.com/office/word/2015/wordml/symex" xmlns:wpg="http://schemas.microsoft.com/office/word/2010/wordprocessingGroup" xmlns:wpi="http://schemas.microsoft.com/office/word/2010/wordprocessingInk" xmlns:wne="http://schemas.microsoft.com/office/word/2006/wordml" xmlns:wps="http://schemas.microsoft.com/office/word/2010/wordprocessingShape" mc:Ignorable="w14 w15 w16se w16cid w16 w16cex w16sdtdh wp14">
+<w:numbering xmlns:wpc="http://schemas.microsoft.com/office/word/2010/wordprocessingCanvas" xmlns:cx="http://schemas.microsoft.com/office/drawing/2014/chartex" xmlns:cx1="http://schemas.microsoft.com/office/drawing/2015/9/8/chartex" xmlns:cx2="http://schemas.microsoft.com/office/drawing/2015/10/21/chartex" xmlns:cx3="http://schemas.microsoft.com/office/drawing/2016/5/9/chartex" xmlns:cx4="http://schemas.microsoft.com/office/drawing/2016/5/10/chartex" xmlns:cx5="http://schemas.microsoft.com/office/drawing/2016/5/11/chartex" xmlns:cx6="http://schemas.microsoft.com/office/drawing/2016/5/12/chartex" xmlns:cx7="http://schemas.microsoft.com/office/drawing/2016/5/13/chartex" xmlns:cx8="http://schemas.microsoft.com/office/drawing/2016/5/14/chartex" xmlns:mc="http://schemas.openxmlformats.org/markup-compatibility/2006" xmlns:aink="http://schemas.microsoft.com/office/drawing/2016/ink" xmlns:am3d="http://schemas.microsoft.com/office/drawing/2017/model3d" xmlns:o="urn:schemas-microsoft-com:office:office" xmlns:r="http://schemas.openxmlformats.org/officeDocument/2006/relationships" xmlns:m="http://schemas.openxmlformats.org/officeDocument/2006/math" xmlns:v="urn:schemas-microsoft-com:vml" xmlns:wp14="http://schemas.microsoft.com/office/word/2010/wordprocessingDrawing" xmlns:wp="http://schemas.openxmlformats.org/drawingml/2006/wordprocessingDrawing" xmlns:w10="urn:schemas-microsoft-com:office:word" xmlns:w="http://schemas.openxmlformats.org/wordprocessingml/2006/main" xmlns:w14="http://schemas.microsoft.com/office/word/2010/wordml" xmlns:w15="http://schemas.microsoft.com/office/word/2012/wordml" xmlns:w16cid="http://schemas.microsoft.com/office/word/2016/wordml/cid" xmlns:w16se="http://schemas.microsoft.com/office/word/2015/wordml/symex" xmlns:wpg="http://schemas.microsoft.com/office/word/2010/wordprocessingGroup" xmlns:wpi="http://schemas.microsoft.com/office/word/2010/wordprocessingInk" xmlns:wne="http://schemas.microsoft.com/office/word/2006/wordml" xmlns:wps="http://schemas.microsoft.com/office/word/2010/wordprocessingShape" mc:Ignorable="w14 w15 w16se w16cid wp14">
   <w:abstractNum w:abstractNumId="0" w15:restartNumberingAfterBreak="0">
     <w:nsid w:val="126553DD"/>
     <w:multiLevelType w:val="multilevel"/>
@@ -15143,59 +15375,59 @@
       </w:rPr>
     </w:lvl>
   </w:abstractNum>
-  <w:num w:numId="1" w16cid:durableId="48768333">
+  <w:num w:numId="1">
     <w:abstractNumId w:val="2"/>
   </w:num>
-  <w:num w:numId="2" w16cid:durableId="785660069">
+  <w:num w:numId="2">
     <w:abstractNumId w:val="9"/>
   </w:num>
-  <w:num w:numId="3" w16cid:durableId="142939369">
+  <w:num w:numId="3">
     <w:abstractNumId w:val="12"/>
   </w:num>
-  <w:num w:numId="4" w16cid:durableId="95292406">
+  <w:num w:numId="4">
     <w:abstractNumId w:val="11"/>
   </w:num>
-  <w:num w:numId="5" w16cid:durableId="1798252456">
+  <w:num w:numId="5">
     <w:abstractNumId w:val="13"/>
   </w:num>
-  <w:num w:numId="6" w16cid:durableId="686636180">
+  <w:num w:numId="6">
     <w:abstractNumId w:val="3"/>
   </w:num>
-  <w:num w:numId="7" w16cid:durableId="440339084">
+  <w:num w:numId="7">
     <w:abstractNumId w:val="14"/>
   </w:num>
-  <w:num w:numId="8" w16cid:durableId="1766265049">
+  <w:num w:numId="8">
     <w:abstractNumId w:val="0"/>
   </w:num>
-  <w:num w:numId="9" w16cid:durableId="476654900">
+  <w:num w:numId="9">
     <w:abstractNumId w:val="8"/>
   </w:num>
-  <w:num w:numId="10" w16cid:durableId="985401115">
+  <w:num w:numId="10">
     <w:abstractNumId w:val="15"/>
   </w:num>
-  <w:num w:numId="11" w16cid:durableId="561909775">
+  <w:num w:numId="11">
     <w:abstractNumId w:val="1"/>
   </w:num>
-  <w:num w:numId="12" w16cid:durableId="861241230">
+  <w:num w:numId="12">
     <w:abstractNumId w:val="6"/>
   </w:num>
-  <w:num w:numId="13" w16cid:durableId="1285846247">
+  <w:num w:numId="13">
     <w:abstractNumId w:val="4"/>
   </w:num>
-  <w:num w:numId="14" w16cid:durableId="1418988009">
+  <w:num w:numId="14">
     <w:abstractNumId w:val="10"/>
   </w:num>
-  <w:num w:numId="15" w16cid:durableId="89785383">
+  <w:num w:numId="15">
     <w:abstractNumId w:val="5"/>
   </w:num>
-  <w:num w:numId="16" w16cid:durableId="1194924438">
+  <w:num w:numId="16">
     <w:abstractNumId w:val="7"/>
   </w:num>
 </w:numbering>
 </file>
 
 <file path=word/styles.xml><?xml version="1.0" encoding="utf-8"?>
-<w:styles xmlns:mc="http://schemas.openxmlformats.org/markup-compatibility/2006" xmlns:r="http://schemas.openxmlformats.org/officeDocument/2006/relationships" xmlns:w="http://schemas.openxmlformats.org/wordprocessingml/2006/main" xmlns:w14="http://schemas.microsoft.com/office/word/2010/wordml" xmlns:w15="http://schemas.microsoft.com/office/word/2012/wordml" xmlns:w16cex="http://schemas.microsoft.com/office/word/2018/wordml/cex" xmlns:w16cid="http://schemas.microsoft.com/office/word/2016/wordml/cid" xmlns:w16="http://schemas.microsoft.com/office/word/2018/wordml" xmlns:w16sdtdh="http://schemas.microsoft.com/office/word/2020/wordml/sdtdatahash" xmlns:w16se="http://schemas.microsoft.com/office/word/2015/wordml/symex" mc:Ignorable="w14 w15 w16se w16cid w16 w16cex w16sdtdh">
+<w:styles xmlns:mc="http://schemas.openxmlformats.org/markup-compatibility/2006" xmlns:r="http://schemas.openxmlformats.org/officeDocument/2006/relationships" xmlns:w="http://schemas.openxmlformats.org/wordprocessingml/2006/main" xmlns:w14="http://schemas.microsoft.com/office/word/2010/wordml" xmlns:w15="http://schemas.microsoft.com/office/word/2012/wordml" xmlns:w16cid="http://schemas.microsoft.com/office/word/2016/wordml/cid" xmlns:w16se="http://schemas.microsoft.com/office/word/2015/wordml/symex" mc:Ignorable="w14 w15 w16se w16cid">
   <w:docDefaults>
     <w:rPrDefault>
       <w:rPr>
@@ -15213,7 +15445,7 @@
       </w:pPr>
     </w:pPrDefault>
   </w:docDefaults>
-  <w:latentStyles w:defLockedState="0" w:defUIPriority="99" w:defSemiHidden="0" w:defUnhideWhenUsed="0" w:defQFormat="0" w:count="376">
+  <w:latentStyles w:defLockedState="0" w:defUIPriority="99" w:defSemiHidden="0" w:defUnhideWhenUsed="0" w:defQFormat="0" w:count="375">
     <w:lsdException w:name="Normal" w:uiPriority="0" w:qFormat="1"/>
     <w:lsdException w:name="heading 1" w:uiPriority="9" w:qFormat="1"/>
     <w:lsdException w:name="heading 2" w:semiHidden="1" w:uiPriority="9" w:unhideWhenUsed="1" w:qFormat="1"/>
@@ -15589,7 +15821,6 @@
     <w:lsdException w:name="Smart Hyperlink" w:semiHidden="1" w:unhideWhenUsed="1"/>
     <w:lsdException w:name="Hashtag" w:semiHidden="1" w:unhideWhenUsed="1"/>
     <w:lsdException w:name="Unresolved Mention" w:semiHidden="1" w:unhideWhenUsed="1"/>
-    <w:lsdException w:name="Smart Link" w:semiHidden="1" w:unhideWhenUsed="1"/>
   </w:latentStyles>
   <w:style w:type="paragraph" w:default="1" w:styleId="a">
     <w:name w:val="Normal"/>
@@ -16149,7 +16380,7 @@
 </file>
 
 <file path=customXml/itemProps1.xml><?xml version="1.0" encoding="utf-8"?>
-<ds:datastoreItem xmlns:ds="http://schemas.openxmlformats.org/officeDocument/2006/customXml" ds:itemID="{D82AD17C-6C10-480E-8FFF-AAD142FC4D3C}">
+<ds:datastoreItem xmlns:ds="http://schemas.openxmlformats.org/officeDocument/2006/customXml" ds:itemID="{714C9495-52CA-4AA1-91D3-0F1592B4B8EA}">
   <ds:schemaRefs>
     <ds:schemaRef ds:uri="http://schemas.openxmlformats.org/officeDocument/2006/bibliography"/>
   </ds:schemaRefs>

</xml_diff>